<commit_message>
adder rute and driver to  loging system
</commit_message>
<xml_diff>
--- a/dokumentacija.docx
+++ b/dokumentacija.docx
@@ -731,31 +731,19 @@
       </w:pPr>
       <w:r>
         <w:rPr/>
-        <w:t xml:space="preserve">-- Tablica za </w:t>
-      </w:r>
-      <w:r>
-        <w:rPr/>
-        <w:t>upraviteljaskladista</w:t>
-      </w:r>
-    </w:p>
-    <w:p>
-      <w:pPr>
-        <w:pStyle w:val="Normal"/>
-        <w:bidi w:val="0"/>
-        <w:jc w:val="start"/>
-        <w:rPr/>
-      </w:pPr>
-      <w:r>
-        <w:rPr/>
-        <w:t xml:space="preserve">CREATE TABLE </w:t>
-      </w:r>
-      <w:r>
-        <w:rPr/>
-        <w:t>Skladista</w:t>
-      </w:r>
-      <w:r>
-        <w:rPr/>
-        <w:t xml:space="preserve"> (</w:t>
+        <w:t>-- Tablica za upraviteljaskladista</w:t>
+      </w:r>
+    </w:p>
+    <w:p>
+      <w:pPr>
+        <w:pStyle w:val="Normal"/>
+        <w:bidi w:val="0"/>
+        <w:jc w:val="start"/>
+        <w:rPr/>
+      </w:pPr>
+      <w:r>
+        <w:rPr/>
+        <w:t>CREATE TABLE Skladista (</w:t>
       </w:r>
     </w:p>
     <w:p>
@@ -787,35 +775,23 @@
       </w:r>
       <w:r>
         <w:rPr/>
-        <w:t>naziv_skladista</w:t>
-      </w:r>
-      <w:r>
-        <w:rPr/>
-        <w:t xml:space="preserve"> VARCHAR(50) NOT NULL,</w:t>
-      </w:r>
-    </w:p>
-    <w:p>
-      <w:pPr>
-        <w:pStyle w:val="Normal"/>
-        <w:bidi w:val="0"/>
-        <w:jc w:val="start"/>
-        <w:rPr/>
-      </w:pPr>
-      <w:r>
-        <w:rPr/>
-        <w:t xml:space="preserve">    </w:t>
-      </w:r>
-      <w:r>
-        <w:rPr/>
-        <w:t>lozinka</w:t>
-      </w:r>
-      <w:r>
-        <w:rPr/>
-        <w:t>_skladista</w:t>
-      </w:r>
-      <w:r>
-        <w:rPr/>
-        <w:t xml:space="preserve"> VARCHAR(255) NOT NULL</w:t>
+        <w:t>naziv_skladista VARCHAR(50) NOT NULL,</w:t>
+      </w:r>
+    </w:p>
+    <w:p>
+      <w:pPr>
+        <w:pStyle w:val="Normal"/>
+        <w:bidi w:val="0"/>
+        <w:jc w:val="start"/>
+        <w:rPr/>
+      </w:pPr>
+      <w:r>
+        <w:rPr/>
+        <w:t xml:space="preserve">    </w:t>
+      </w:r>
+      <w:r>
+        <w:rPr/>
+        <w:t>lozinka_skladista VARCHAR(255) NOT NULL</w:t>
       </w:r>
     </w:p>
     <w:p>
@@ -828,6 +804,553 @@
       <w:r>
         <w:rPr/>
         <w:t>);</w:t>
+      </w:r>
+    </w:p>
+    <w:p>
+      <w:pPr>
+        <w:pStyle w:val="Normal"/>
+        <w:rPr>
+          <w:rFonts w:ascii="Courier New" w:hAnsi="Courier New"/>
+          <w:b w:val="false"/>
+          <w:color w:val="0000FF"/>
+          <w:sz w:val="20"/>
+        </w:rPr>
+      </w:pPr>
+      <w:r>
+        <w:rPr>
+          <w:rFonts w:ascii="Courier New" w:hAnsi="Courier New"/>
+          <w:b/>
+          <w:color w:val="0000FF"/>
+          <w:sz w:val="20"/>
+        </w:rPr>
+        <w:t>CREATE</w:t>
+      </w:r>
+      <w:r>
+        <w:rPr>
+          <w:rFonts w:ascii="Courier New" w:hAnsi="Courier New"/>
+          <w:b w:val="false"/>
+          <w:color w:val="000000"/>
+          <w:sz w:val="20"/>
+        </w:rPr>
+        <w:t xml:space="preserve"> </w:t>
+      </w:r>
+      <w:r>
+        <w:rPr>
+          <w:rFonts w:ascii="Courier New" w:hAnsi="Courier New"/>
+          <w:b/>
+          <w:color w:val="0000FF"/>
+          <w:sz w:val="20"/>
+        </w:rPr>
+        <w:t>TABLE</w:t>
+      </w:r>
+      <w:r>
+        <w:rPr>
+          <w:rFonts w:ascii="Courier New" w:hAnsi="Courier New"/>
+          <w:b w:val="false"/>
+          <w:color w:val="000000"/>
+          <w:sz w:val="20"/>
+        </w:rPr>
+        <w:t xml:space="preserve"> </w:t>
+      </w:r>
+      <w:r>
+        <w:rPr>
+          <w:rFonts w:ascii="Courier New" w:hAnsi="Courier New"/>
+          <w:b/>
+          <w:color w:val="0000FF"/>
+          <w:sz w:val="20"/>
+        </w:rPr>
+        <w:t>Logs</w:t>
+      </w:r>
+      <w:r>
+        <w:rPr>
+          <w:rFonts w:ascii="Courier New" w:hAnsi="Courier New"/>
+          <w:b w:val="false"/>
+          <w:color w:val="000000"/>
+          <w:sz w:val="20"/>
+        </w:rPr>
+        <w:t xml:space="preserve"> </w:t>
+      </w:r>
+      <w:r>
+        <w:rPr>
+          <w:rFonts w:ascii="Courier New" w:hAnsi="Courier New"/>
+          <w:b w:val="false"/>
+          <w:color w:val="0000FF"/>
+          <w:sz w:val="20"/>
+        </w:rPr>
+        <w:t>(</w:t>
+      </w:r>
+    </w:p>
+    <w:p>
+      <w:pPr>
+        <w:pStyle w:val="Normal"/>
+        <w:rPr>
+          <w:rFonts w:ascii="Courier New" w:hAnsi="Courier New"/>
+          <w:b w:val="false"/>
+          <w:color w:val="0000FF"/>
+          <w:sz w:val="20"/>
+        </w:rPr>
+      </w:pPr>
+      <w:r>
+        <w:rPr>
+          <w:rFonts w:ascii="Courier New" w:hAnsi="Courier New"/>
+          <w:b w:val="false"/>
+          <w:color w:val="000000"/>
+          <w:sz w:val="20"/>
+        </w:rPr>
+        <w:t xml:space="preserve">  </w:t>
+      </w:r>
+      <w:r>
+        <w:rPr>
+          <w:rFonts w:ascii="Courier New" w:hAnsi="Courier New"/>
+          <w:b w:val="false"/>
+          <w:color w:val="808000"/>
+          <w:sz w:val="20"/>
+        </w:rPr>
+        <w:t>id</w:t>
+      </w:r>
+      <w:r>
+        <w:rPr>
+          <w:rFonts w:ascii="Courier New" w:hAnsi="Courier New"/>
+          <w:b w:val="false"/>
+          <w:color w:val="000000"/>
+          <w:sz w:val="20"/>
+        </w:rPr>
+        <w:t xml:space="preserve"> </w:t>
+      </w:r>
+      <w:r>
+        <w:rPr>
+          <w:rFonts w:ascii="Courier New" w:hAnsi="Courier New"/>
+          <w:b/>
+          <w:color w:val="800000"/>
+          <w:sz w:val="20"/>
+        </w:rPr>
+        <w:t>INT</w:t>
+      </w:r>
+      <w:r>
+        <w:rPr>
+          <w:rFonts w:ascii="Courier New" w:hAnsi="Courier New"/>
+          <w:b w:val="false"/>
+          <w:color w:val="000000"/>
+          <w:sz w:val="20"/>
+        </w:rPr>
+        <w:t xml:space="preserve"> </w:t>
+      </w:r>
+      <w:r>
+        <w:rPr>
+          <w:rFonts w:ascii="Courier New" w:hAnsi="Courier New"/>
+          <w:b/>
+          <w:color w:val="0000FF"/>
+          <w:sz w:val="20"/>
+        </w:rPr>
+        <w:t>AUTO_INCREMENT</w:t>
+      </w:r>
+      <w:r>
+        <w:rPr>
+          <w:rFonts w:ascii="Courier New" w:hAnsi="Courier New"/>
+          <w:b w:val="false"/>
+          <w:color w:val="000000"/>
+          <w:sz w:val="20"/>
+        </w:rPr>
+        <w:t xml:space="preserve"> </w:t>
+      </w:r>
+      <w:r>
+        <w:rPr>
+          <w:rFonts w:ascii="Courier New" w:hAnsi="Courier New"/>
+          <w:b/>
+          <w:color w:val="0000FF"/>
+          <w:sz w:val="20"/>
+        </w:rPr>
+        <w:t>PRIMARY</w:t>
+      </w:r>
+      <w:r>
+        <w:rPr>
+          <w:rFonts w:ascii="Courier New" w:hAnsi="Courier New"/>
+          <w:b w:val="false"/>
+          <w:color w:val="000000"/>
+          <w:sz w:val="20"/>
+        </w:rPr>
+        <w:t xml:space="preserve"> </w:t>
+      </w:r>
+      <w:r>
+        <w:rPr>
+          <w:rFonts w:ascii="Courier New" w:hAnsi="Courier New"/>
+          <w:b/>
+          <w:color w:val="0000FF"/>
+          <w:sz w:val="20"/>
+        </w:rPr>
+        <w:t>KEY</w:t>
+      </w:r>
+      <w:r>
+        <w:rPr>
+          <w:rFonts w:ascii="Courier New" w:hAnsi="Courier New"/>
+          <w:b w:val="false"/>
+          <w:color w:val="0000FF"/>
+          <w:sz w:val="20"/>
+        </w:rPr>
+        <w:t>,</w:t>
+      </w:r>
+    </w:p>
+    <w:p>
+      <w:pPr>
+        <w:pStyle w:val="Normal"/>
+        <w:rPr>
+          <w:rFonts w:ascii="Courier New" w:hAnsi="Courier New"/>
+          <w:b w:val="false"/>
+          <w:color w:val="0000FF"/>
+          <w:sz w:val="20"/>
+        </w:rPr>
+      </w:pPr>
+      <w:r>
+        <w:rPr>
+          <w:rFonts w:ascii="Courier New" w:hAnsi="Courier New"/>
+          <w:b w:val="false"/>
+          <w:color w:val="000000"/>
+          <w:sz w:val="20"/>
+        </w:rPr>
+        <w:t xml:space="preserve">  </w:t>
+      </w:r>
+      <w:r>
+        <w:rPr>
+          <w:rFonts w:ascii="Courier New" w:hAnsi="Courier New"/>
+          <w:b w:val="false"/>
+          <w:color w:val="808000"/>
+          <w:sz w:val="20"/>
+        </w:rPr>
+        <w:t>admin_id</w:t>
+      </w:r>
+      <w:r>
+        <w:rPr>
+          <w:rFonts w:ascii="Courier New" w:hAnsi="Courier New"/>
+          <w:b w:val="false"/>
+          <w:color w:val="000000"/>
+          <w:sz w:val="20"/>
+        </w:rPr>
+        <w:t xml:space="preserve"> </w:t>
+      </w:r>
+      <w:r>
+        <w:rPr>
+          <w:rFonts w:ascii="Courier New" w:hAnsi="Courier New"/>
+          <w:b/>
+          <w:color w:val="800000"/>
+          <w:sz w:val="20"/>
+        </w:rPr>
+        <w:t>INT</w:t>
+      </w:r>
+      <w:r>
+        <w:rPr>
+          <w:rFonts w:ascii="Courier New" w:hAnsi="Courier New"/>
+          <w:b w:val="false"/>
+          <w:color w:val="0000FF"/>
+          <w:sz w:val="20"/>
+        </w:rPr>
+        <w:t>,</w:t>
+      </w:r>
+    </w:p>
+    <w:p>
+      <w:pPr>
+        <w:pStyle w:val="Normal"/>
+        <w:rPr>
+          <w:rFonts w:ascii="Courier New" w:hAnsi="Courier New"/>
+          <w:b w:val="false"/>
+          <w:color w:val="0000FF"/>
+          <w:sz w:val="20"/>
+        </w:rPr>
+      </w:pPr>
+      <w:r>
+        <w:rPr>
+          <w:rFonts w:ascii="Courier New" w:hAnsi="Courier New"/>
+          <w:b w:val="false"/>
+          <w:color w:val="000000"/>
+          <w:sz w:val="20"/>
+        </w:rPr>
+        <w:t xml:space="preserve">  </w:t>
+      </w:r>
+      <w:r>
+        <w:rPr>
+          <w:rFonts w:ascii="Courier New" w:hAnsi="Courier New"/>
+          <w:b/>
+          <w:color w:val="0000FF"/>
+          <w:sz w:val="20"/>
+        </w:rPr>
+        <w:t>action</w:t>
+      </w:r>
+      <w:r>
+        <w:rPr>
+          <w:rFonts w:ascii="Courier New" w:hAnsi="Courier New"/>
+          <w:b w:val="false"/>
+          <w:color w:val="000000"/>
+          <w:sz w:val="20"/>
+        </w:rPr>
+        <w:t xml:space="preserve"> </w:t>
+      </w:r>
+      <w:r>
+        <w:rPr>
+          <w:rFonts w:ascii="Courier New" w:hAnsi="Courier New"/>
+          <w:b/>
+          <w:color w:val="800000"/>
+          <w:sz w:val="20"/>
+        </w:rPr>
+        <w:t>VARCHAR</w:t>
+      </w:r>
+      <w:r>
+        <w:rPr>
+          <w:rFonts w:ascii="Courier New" w:hAnsi="Courier New"/>
+          <w:b w:val="false"/>
+          <w:color w:val="0000FF"/>
+          <w:sz w:val="20"/>
+        </w:rPr>
+        <w:t>(</w:t>
+      </w:r>
+      <w:r>
+        <w:rPr>
+          <w:rFonts w:ascii="Courier New" w:hAnsi="Courier New"/>
+          <w:b w:val="false"/>
+          <w:color w:val="800080"/>
+          <w:sz w:val="20"/>
+        </w:rPr>
+        <w:t>255</w:t>
+      </w:r>
+      <w:r>
+        <w:rPr>
+          <w:rFonts w:ascii="Courier New" w:hAnsi="Courier New"/>
+          <w:b w:val="false"/>
+          <w:color w:val="0000FF"/>
+          <w:sz w:val="20"/>
+        </w:rPr>
+        <w:t>),</w:t>
+      </w:r>
+    </w:p>
+    <w:p>
+      <w:pPr>
+        <w:pStyle w:val="Normal"/>
+        <w:rPr>
+          <w:rFonts w:ascii="Courier New" w:hAnsi="Courier New"/>
+          <w:b w:val="false"/>
+          <w:color w:val="0000FF"/>
+          <w:sz w:val="20"/>
+        </w:rPr>
+      </w:pPr>
+      <w:r>
+        <w:rPr>
+          <w:rFonts w:ascii="Courier New" w:hAnsi="Courier New"/>
+          <w:b w:val="false"/>
+          <w:color w:val="000000"/>
+          <w:sz w:val="20"/>
+        </w:rPr>
+        <w:t xml:space="preserve">  </w:t>
+      </w:r>
+      <w:r>
+        <w:rPr>
+          <w:rFonts w:ascii="Courier New" w:hAnsi="Courier New"/>
+          <w:b/>
+          <w:color w:val="800000"/>
+          <w:sz w:val="20"/>
+        </w:rPr>
+        <w:t>timestamp</w:t>
+      </w:r>
+      <w:r>
+        <w:rPr>
+          <w:rFonts w:ascii="Courier New" w:hAnsi="Courier New"/>
+          <w:b w:val="false"/>
+          <w:color w:val="000000"/>
+          <w:sz w:val="20"/>
+        </w:rPr>
+        <w:t xml:space="preserve"> </w:t>
+      </w:r>
+      <w:r>
+        <w:rPr>
+          <w:rFonts w:ascii="Courier New" w:hAnsi="Courier New"/>
+          <w:b/>
+          <w:color w:val="800000"/>
+          <w:sz w:val="20"/>
+        </w:rPr>
+        <w:t>DATETIME</w:t>
+      </w:r>
+      <w:r>
+        <w:rPr>
+          <w:rFonts w:ascii="Courier New" w:hAnsi="Courier New"/>
+          <w:b w:val="false"/>
+          <w:color w:val="0000FF"/>
+          <w:sz w:val="20"/>
+        </w:rPr>
+        <w:t>,</w:t>
+      </w:r>
+    </w:p>
+    <w:p>
+      <w:pPr>
+        <w:pStyle w:val="Normal"/>
+        <w:rPr>
+          <w:rFonts w:ascii="Courier New" w:hAnsi="Courier New"/>
+          <w:b w:val="false"/>
+          <w:color w:val="0000FF"/>
+          <w:sz w:val="20"/>
+        </w:rPr>
+      </w:pPr>
+      <w:r>
+        <w:rPr>
+          <w:rFonts w:ascii="Courier New" w:hAnsi="Courier New"/>
+          <w:b w:val="false"/>
+          <w:color w:val="000000"/>
+          <w:sz w:val="20"/>
+        </w:rPr>
+        <w:t xml:space="preserve">  </w:t>
+      </w:r>
+      <w:r>
+        <w:rPr>
+          <w:rFonts w:ascii="Courier New" w:hAnsi="Courier New"/>
+          <w:b/>
+          <w:color w:val="0000FF"/>
+          <w:sz w:val="20"/>
+        </w:rPr>
+        <w:t>FOREIGN</w:t>
+      </w:r>
+      <w:r>
+        <w:rPr>
+          <w:rFonts w:ascii="Courier New" w:hAnsi="Courier New"/>
+          <w:b w:val="false"/>
+          <w:color w:val="000000"/>
+          <w:sz w:val="20"/>
+        </w:rPr>
+        <w:t xml:space="preserve"> </w:t>
+      </w:r>
+      <w:r>
+        <w:rPr>
+          <w:rFonts w:ascii="Courier New" w:hAnsi="Courier New"/>
+          <w:b/>
+          <w:color w:val="0000FF"/>
+          <w:sz w:val="20"/>
+        </w:rPr>
+        <w:t>KEY</w:t>
+      </w:r>
+      <w:r>
+        <w:rPr>
+          <w:rFonts w:ascii="Courier New" w:hAnsi="Courier New"/>
+          <w:b w:val="false"/>
+          <w:color w:val="000000"/>
+          <w:sz w:val="20"/>
+        </w:rPr>
+        <w:t xml:space="preserve"> </w:t>
+      </w:r>
+      <w:r>
+        <w:rPr>
+          <w:rFonts w:ascii="Courier New" w:hAnsi="Courier New"/>
+          <w:b w:val="false"/>
+          <w:color w:val="0000FF"/>
+          <w:sz w:val="20"/>
+        </w:rPr>
+        <w:t>(</w:t>
+      </w:r>
+      <w:r>
+        <w:rPr>
+          <w:rFonts w:ascii="Courier New" w:hAnsi="Courier New"/>
+          <w:b w:val="false"/>
+          <w:color w:val="808000"/>
+          <w:sz w:val="20"/>
+        </w:rPr>
+        <w:t>admin_id</w:t>
+      </w:r>
+      <w:r>
+        <w:rPr>
+          <w:rFonts w:ascii="Courier New" w:hAnsi="Courier New"/>
+          <w:b w:val="false"/>
+          <w:color w:val="0000FF"/>
+          <w:sz w:val="20"/>
+        </w:rPr>
+        <w:t>)</w:t>
+      </w:r>
+      <w:r>
+        <w:rPr>
+          <w:rFonts w:ascii="Courier New" w:hAnsi="Courier New"/>
+          <w:b w:val="false"/>
+          <w:color w:val="000000"/>
+          <w:sz w:val="20"/>
+        </w:rPr>
+        <w:t xml:space="preserve"> </w:t>
+      </w:r>
+      <w:r>
+        <w:rPr>
+          <w:rFonts w:ascii="Courier New" w:hAnsi="Courier New"/>
+          <w:b/>
+          <w:color w:val="0000FF"/>
+          <w:sz w:val="20"/>
+        </w:rPr>
+        <w:t>REFERENCES</w:t>
+      </w:r>
+      <w:r>
+        <w:rPr>
+          <w:rFonts w:ascii="Courier New" w:hAnsi="Courier New"/>
+          <w:b w:val="false"/>
+          <w:color w:val="000000"/>
+          <w:sz w:val="20"/>
+        </w:rPr>
+        <w:t xml:space="preserve"> </w:t>
+      </w:r>
+      <w:r>
+        <w:rPr>
+          <w:rFonts w:ascii="Courier New" w:hAnsi="Courier New"/>
+          <w:b w:val="false"/>
+          <w:color w:val="FF00FF"/>
+          <w:sz w:val="20"/>
+        </w:rPr>
+        <w:t>Administratori</w:t>
+      </w:r>
+      <w:r>
+        <w:rPr>
+          <w:rFonts w:ascii="Courier New" w:hAnsi="Courier New"/>
+          <w:b w:val="false"/>
+          <w:color w:val="0000FF"/>
+          <w:sz w:val="20"/>
+        </w:rPr>
+        <w:t>(</w:t>
+      </w:r>
+      <w:r>
+        <w:rPr>
+          <w:rFonts w:ascii="Courier New" w:hAnsi="Courier New"/>
+          <w:b w:val="false"/>
+          <w:color w:val="808000"/>
+          <w:sz w:val="20"/>
+        </w:rPr>
+        <w:t>id</w:t>
+      </w:r>
+      <w:r>
+        <w:rPr>
+          <w:rFonts w:ascii="Courier New" w:hAnsi="Courier New"/>
+          <w:b w:val="false"/>
+          <w:color w:val="0000FF"/>
+          <w:sz w:val="20"/>
+        </w:rPr>
+        <w:t>)</w:t>
+      </w:r>
+    </w:p>
+    <w:p>
+      <w:pPr>
+        <w:pStyle w:val="Normal"/>
+        <w:rPr>
+          <w:rFonts w:ascii="Courier New" w:hAnsi="Courier New"/>
+          <w:b w:val="false"/>
+          <w:color w:val="0000FF"/>
+          <w:sz w:val="20"/>
+        </w:rPr>
+      </w:pPr>
+      <w:r>
+        <w:rPr>
+          <w:rFonts w:ascii="Courier New" w:hAnsi="Courier New"/>
+          <w:b w:val="false"/>
+          <w:color w:val="0000FF"/>
+          <w:sz w:val="20"/>
+        </w:rPr>
+        <w:t>);</w:t>
+      </w:r>
+    </w:p>
+    <w:p>
+      <w:pPr>
+        <w:pStyle w:val="Normal"/>
+        <w:bidi w:val="0"/>
+        <w:jc w:val="start"/>
+        <w:rPr/>
+      </w:pPr>
+      <w:r>
+        <w:rPr/>
       </w:r>
     </w:p>
     <w:p>

</xml_diff>